<commit_message>
catalog pages list,  some messages deleted, submenu in header
</commit_message>
<xml_diff>
--- a/docs/функц-ть_стр.docx
+++ b/docs/функц-ть_стр.docx
@@ -212,15 +212,7 @@
           <w:sz w:val="28"/>
           <w:szCs w:val="28"/>
         </w:rPr>
-        <w:t>Домашняя,</w:t>
-      </w:r>
-      <w:r>
-        <w:rPr>
-          <w:rFonts w:ascii="Times New Roman" w:hAnsi="Times New Roman" w:cs="Times New Roman"/>
-          <w:sz w:val="28"/>
-          <w:szCs w:val="28"/>
-        </w:rPr>
-        <w:t xml:space="preserve"> Каталог товаров, Языки</w:t>
+        <w:t>Каталог товаров, Языки</w:t>
       </w:r>
       <w:r>
         <w:rPr>
@@ -262,6 +254,8 @@
         </w:rPr>
         <w:t>.</w:t>
       </w:r>
+      <w:bookmarkStart w:id="0" w:name="_GoBack"/>
+      <w:bookmarkEnd w:id="0"/>
     </w:p>
     <w:p>
       <w:pPr>
@@ -383,8 +377,6 @@
         </w:rPr>
         <w:t>Детали товара</w:t>
       </w:r>
-      <w:bookmarkStart w:id="0" w:name="_GoBack"/>
-      <w:bookmarkEnd w:id="0"/>
     </w:p>
     <w:p>
       <w:pPr>
@@ -712,7 +704,23 @@
           <w:sz w:val="28"/>
           <w:szCs w:val="28"/>
         </w:rPr>
-        <w:t>бизнес (для бизнес-пользователя)</w:t>
+        <w:t xml:space="preserve">бизнес </w:t>
+      </w:r>
+      <w:r>
+        <w:rPr>
+          <w:rFonts w:ascii="Times New Roman" w:hAnsi="Times New Roman" w:cs="Times New Roman"/>
+          <w:sz w:val="28"/>
+          <w:szCs w:val="28"/>
+        </w:rPr>
+        <w:t xml:space="preserve">каталога </w:t>
+      </w:r>
+      <w:r>
+        <w:rPr>
+          <w:rFonts w:ascii="Times New Roman" w:hAnsi="Times New Roman" w:cs="Times New Roman"/>
+          <w:sz w:val="28"/>
+          <w:szCs w:val="28"/>
+        </w:rPr>
+        <w:t>(для бизнес-пользователя)</w:t>
       </w:r>
     </w:p>
     <w:p>
@@ -739,16 +747,23 @@
           <w:sz w:val="28"/>
           <w:szCs w:val="28"/>
         </w:rPr>
-        <w:t xml:space="preserve">Возможность создания нового товара. Возможность выбора товара для изменения или удаления по </w:t>
-      </w:r>
-      <w:r>
-        <w:rPr>
-          <w:rFonts w:ascii="Times New Roman" w:hAnsi="Times New Roman" w:cs="Times New Roman"/>
-          <w:sz w:val="28"/>
-          <w:szCs w:val="28"/>
-          <w:lang w:val="en-US"/>
-        </w:rPr>
-        <w:t>id</w:t>
+        <w:t xml:space="preserve">Отображение товаров конкретного пользователя. </w:t>
+      </w:r>
+      <w:r>
+        <w:rPr>
+          <w:rFonts w:ascii="Times New Roman" w:hAnsi="Times New Roman" w:cs="Times New Roman"/>
+          <w:sz w:val="28"/>
+          <w:szCs w:val="28"/>
+        </w:rPr>
+        <w:t xml:space="preserve">Возможность изменения или удаления </w:t>
+      </w:r>
+      <w:r>
+        <w:rPr>
+          <w:rFonts w:ascii="Times New Roman" w:hAnsi="Times New Roman" w:cs="Times New Roman"/>
+          <w:sz w:val="28"/>
+          <w:szCs w:val="28"/>
+        </w:rPr>
+        <w:t>товара</w:t>
       </w:r>
       <w:r>
         <w:rPr>
@@ -761,6 +776,29 @@
     </w:p>
     <w:p>
       <w:pPr>
+        <w:pStyle w:val="a3"/>
+        <w:numPr>
+          <w:ilvl w:val="0"/>
+          <w:numId w:val="1"/>
+        </w:numPr>
+        <w:jc w:val="both"/>
+        <w:rPr>
+          <w:rFonts w:ascii="Times New Roman" w:hAnsi="Times New Roman" w:cs="Times New Roman"/>
+          <w:sz w:val="28"/>
+          <w:szCs w:val="28"/>
+        </w:rPr>
+      </w:pPr>
+      <w:r>
+        <w:rPr>
+          <w:rFonts w:ascii="Times New Roman" w:hAnsi="Times New Roman" w:cs="Times New Roman"/>
+          <w:sz w:val="28"/>
+          <w:szCs w:val="28"/>
+        </w:rPr>
+        <w:t>Страница создание товара (для бизнес-пользователя)</w:t>
+      </w:r>
+    </w:p>
+    <w:p>
+      <w:pPr>
         <w:ind w:left="360"/>
         <w:jc w:val="both"/>
         <w:rPr>
@@ -769,6 +807,22 @@
           <w:szCs w:val="28"/>
         </w:rPr>
       </w:pPr>
+      <w:r>
+        <w:rPr>
+          <w:rFonts w:ascii="Times New Roman" w:hAnsi="Times New Roman" w:cs="Times New Roman"/>
+          <w:sz w:val="28"/>
+          <w:szCs w:val="28"/>
+        </w:rPr>
+        <w:t xml:space="preserve">Основной блок: </w:t>
+      </w:r>
+      <w:r>
+        <w:rPr>
+          <w:rFonts w:ascii="Times New Roman" w:hAnsi="Times New Roman" w:cs="Times New Roman"/>
+          <w:sz w:val="28"/>
+          <w:szCs w:val="28"/>
+        </w:rPr>
+        <w:t>Возможность создания нового товара.</w:t>
+      </w:r>
     </w:p>
     <w:p>
       <w:pPr>

</xml_diff>